<commit_message>
~ some minor changes
</commit_message>
<xml_diff>
--- a/src/weinberger/oop/Dokumentation_OOP_Weinb_4AHITT.docx
+++ b/src/weinberger/oop/Dokumentation_OOP_Weinb_4AHITT.docx
@@ -501,10 +501,430 @@
     </w:p>
     <w:p>
       <w:r>
-        <w:t>Dies hat folgende Gründe:</w:t>
+        <w:t>Dies hat folg</w:t>
+      </w:r>
+      <w:r>
+        <w:t>ende Gründe:</w:t>
+      </w:r>
+    </w:p>
+    <w:p>
+      <w:pPr>
+        <w:pStyle w:val="Listenabsatz"/>
+        <w:numPr>
+          <w:ilvl w:val="0"/>
+          <w:numId w:val="7"/>
+        </w:numPr>
+      </w:pPr>
+      <w:r>
+        <w:t>Vermeiden unsachgemäßer Anwendung durch den User/Manipulation</w:t>
+      </w:r>
+    </w:p>
+    <w:p>
+      <w:pPr>
+        <w:pStyle w:val="Listenabsatz"/>
+        <w:numPr>
+          <w:ilvl w:val="0"/>
+          <w:numId w:val="7"/>
+        </w:numPr>
+      </w:pPr>
+      <w:r>
+        <w:t>Reduktion der Abhängigkeiten in der Software</w:t>
+      </w:r>
+    </w:p>
+    <w:p>
+      <w:pPr>
+        <w:pStyle w:val="Listenabsatz"/>
+        <w:numPr>
+          <w:ilvl w:val="0"/>
+          <w:numId w:val="7"/>
+        </w:numPr>
+      </w:pPr>
+      <w:r>
+        <w:t>Austausch von Teilen der Implementierung</w:t>
+      </w:r>
+    </w:p>
+    <w:p>
+      <w:r>
+        <w:rPr>
+          <w:i/>
+        </w:rPr>
+        <w:t>Einfaches Beispiel:</w:t>
+      </w:r>
+    </w:p>
+    <w:p>
+      <w:r>
+        <w:t>In den unteren Jahrgängen in Softwareentwicklung wurde uns dies</w:t>
+      </w:r>
+      <w:r>
+        <w:t>e Herangehensweise</w:t>
+      </w:r>
+      <w:r>
+        <w:t xml:space="preserve"> mithilfe einer Kokosnuss erklärt, ohne die richtigen Werkzeuge (hier: Parameter) gibt es keinen Weg ins Innere, wo die leckere Kokosmilch (hier: Variablen, Informationen, Daten) verborgen ist.</w:t>
+      </w:r>
+    </w:p>
+    <w:p>
+      <w:pPr>
+        <w:rPr>
+          <w:b/>
+        </w:rPr>
+      </w:pPr>
+      <w:r>
+        <w:rPr>
+          <w:b/>
+        </w:rPr>
+        <w:lastRenderedPageBreak/>
+        <w:t>Vererbung:</w:t>
+      </w:r>
+    </w:p>
+    <w:p>
+      <w:pPr>
+        <w:rPr>
+          <w:i/>
+        </w:rPr>
+      </w:pPr>
+      <w:r>
+        <w:rPr>
+          <w:b/>
+          <w:i/>
+          <w:sz w:val="40"/>
+          <w:szCs w:val="40"/>
+        </w:rPr>
+        <w:t>„</w:t>
+      </w:r>
+      <w:r>
+        <w:rPr>
+          <w:i/>
+        </w:rPr>
+        <w:t>Die Vererbung (inheritance) in der objekto</w:t>
+      </w:r>
+      <w:r>
+        <w:rPr>
+          <w:i/>
+        </w:rPr>
+        <w:t>rientierten Programmierung ermö</w:t>
+      </w:r>
+      <w:r>
+        <w:rPr>
+          <w:i/>
+        </w:rPr>
+        <w:t>glicht es, neue Klassen aus bereits</w:t>
+      </w:r>
+      <w:r>
+        <w:rPr>
+          <w:i/>
+        </w:rPr>
+        <w:t xml:space="preserve"> existierenden Klassen abzulei</w:t>
+      </w:r>
+      <w:r>
+        <w:rPr>
+          <w:i/>
+        </w:rPr>
+        <w:t>ten.</w:t>
+      </w:r>
+      <w:r>
+        <w:rPr>
+          <w:b/>
+          <w:i/>
+          <w:sz w:val="40"/>
+          <w:szCs w:val="40"/>
+        </w:rPr>
+        <w:t>“</w:t>
+      </w:r>
+    </w:p>
+    <w:p>
+      <w:r>
+        <w:t>Einige wichtige Stichworte:</w:t>
+      </w:r>
+    </w:p>
+    <w:p>
+      <w:pPr>
+        <w:pStyle w:val="Listenabsatz"/>
+        <w:numPr>
+          <w:ilvl w:val="0"/>
+          <w:numId w:val="9"/>
+        </w:numPr>
+      </w:pPr>
+      <w:r>
+        <w:t>Inheritance (die Vererbung)</w:t>
+      </w:r>
+    </w:p>
+    <w:p>
+      <w:pPr>
+        <w:pStyle w:val="Listenabsatz"/>
+        <w:numPr>
+          <w:ilvl w:val="0"/>
+          <w:numId w:val="9"/>
+        </w:numPr>
+      </w:pPr>
+      <w:r>
+        <w:t>derived class (die abgeleitete Klasse)</w:t>
+      </w:r>
+    </w:p>
+    <w:p>
+      <w:pPr>
+        <w:pStyle w:val="Listenabsatz"/>
+        <w:numPr>
+          <w:ilvl w:val="0"/>
+          <w:numId w:val="9"/>
+        </w:numPr>
+      </w:pPr>
+      <w:r>
+        <w:t>base class (Basisklasse)</w:t>
+      </w:r>
+    </w:p>
+    <w:p>
+      <w:pPr>
+        <w:pStyle w:val="Listenabsatz"/>
+        <w:numPr>
+          <w:ilvl w:val="0"/>
+          <w:numId w:val="9"/>
+        </w:numPr>
+      </w:pPr>
+      <w:r>
+        <w:t>subclass (Unterklasse)</w:t>
+      </w:r>
+    </w:p>
+    <w:p>
+      <w:pPr>
+        <w:pStyle w:val="Listenabsatz"/>
+        <w:numPr>
+          <w:ilvl w:val="0"/>
+          <w:numId w:val="9"/>
+        </w:numPr>
+      </w:pPr>
+      <w:r>
+        <w:t>superclass (Oberklasse)</w:t>
+      </w:r>
+    </w:p>
+    <w:p>
+      <w:r>
+        <w:t xml:space="preserve">Bei einer abgeleiteten Klasse, die dank der Vererbung alle Funktionen ihres </w:t>
+      </w:r>
+      <w:r>
+        <w:t xml:space="preserve">sogenannten </w:t>
+      </w:r>
+      <w:r>
+        <w:t>Elternteils hat</w:t>
+      </w:r>
+      <w:r>
+        <w:t xml:space="preserve"> ohne Manipulation der Implementierung</w:t>
+      </w:r>
+      <w:r>
+        <w:t>, müssen nur Funktionen hinzugefügt werden um diese Klasse zusätzlich zu erweitern, jedoch können auch geerbte Methoden überschrieben werden.</w:t>
+      </w:r>
+    </w:p>
+    <w:p>
+      <w:r>
+        <w:t xml:space="preserve">Ein </w:t>
+      </w:r>
+      <w:r>
+        <w:t>‚</w:t>
+      </w:r>
+      <w:r>
+        <w:t>Elternobjekt</w:t>
+      </w:r>
+      <w:r>
+        <w:t>‘</w:t>
+      </w:r>
+      <w:r>
+        <w:t xml:space="preserve"> beschreibt, wenn auch unvollständig, prinzipiell das Verhalten seiner </w:t>
+      </w:r>
+      <w:r>
+        <w:t>‚</w:t>
+      </w:r>
+      <w:r>
+        <w:t>Kinder</w:t>
+      </w:r>
+      <w:r>
+        <w:t>‘</w:t>
+      </w:r>
+      <w:r>
+        <w:t>.</w:t>
+      </w:r>
+    </w:p>
+    <w:p>
+      <w:r>
+        <w:t xml:space="preserve">Vererbung spart vor allem eines: </w:t>
+      </w:r>
+      <w:r>
+        <w:rPr>
+          <w:i/>
+          <w:u w:val="single"/>
+        </w:rPr>
+        <w:t>Schreibaufwand</w:t>
+      </w:r>
+      <w:r>
+        <w:t>, sprich redundanten Code</w:t>
+      </w:r>
+    </w:p>
+    <w:p>
+      <w:r>
+        <w:t>Außerdem wird ein späteres Nachbessern im</w:t>
+      </w:r>
+      <w:r>
+        <w:t xml:space="preserve"> Code des</w:t>
+      </w:r>
+      <w:r>
+        <w:t xml:space="preserve"> Elternteil</w:t>
+      </w:r>
+      <w:r>
+        <w:t>s</w:t>
+      </w:r>
+      <w:r>
+        <w:t xml:space="preserve"> vereinfacht, weil der geänderte Code sich somit auf alle geerbten Klassen auswirken kann.</w:t>
+      </w:r>
+      <w:r>
+        <w:t xml:space="preserve"> Wie oben erwähnt, gibt es zwei Möglichkeiten, um ein ‚Kind‘ einer Klasse zu erweitern</w:t>
+      </w:r>
+      <w:r>
+        <w:t>, hier näher beschrieben</w:t>
+      </w:r>
+      <w:r>
+        <w:t>:</w:t>
+      </w:r>
+    </w:p>
+    <w:p>
+      <w:r>
+        <w:rPr>
+          <w:i/>
+        </w:rPr>
+        <w:t>Erweitern:</w:t>
+      </w:r>
+    </w:p>
+    <w:p>
+      <w:r>
+        <w:t>Erweitert die Oberklasse um neue Variablen, Methoden sowie Konstruktoren.</w:t>
+      </w:r>
+    </w:p>
+    <w:p>
+      <w:pPr>
+        <w:rPr>
+          <w:i/>
+        </w:rPr>
+      </w:pPr>
+      <w:r>
+        <w:rPr>
+          <w:i/>
+        </w:rPr>
+        <w:t>Überschreiben:</w:t>
+      </w:r>
+    </w:p>
+    <w:p>
+      <w:r>
+        <w:t>Meth</w:t>
+      </w:r>
+      <w:r>
+        <w:t>oden der Oberklasse werden durch neue Methoden überschrieben, die diejenige dann ersetzen.</w:t>
+      </w:r>
+      <w:r>
+        <w:t xml:space="preserve"> Meist gibt es zusätzlich eine Routine, auf die Ursprungs-Klasse der Oberklasse zuzugreifen.</w:t>
+      </w:r>
+    </w:p>
+    <w:p>
+      <w:r>
+        <w:t>Diese Möglichkeiten sind beliebig kombinierbar.</w:t>
+      </w:r>
+    </w:p>
+    <w:p>
+      <w:r>
+        <w:t>In Java lässt sich mit dem Ausdruck ‚extends Klassenname‘</w:t>
+      </w:r>
+      <w:r>
+        <w:t xml:space="preserve"> </w:t>
+      </w:r>
+      <w:r>
+        <w:t>verwirklichen, es kann immer nur von einer einzelnen Klasse geerbt werden.</w:t>
+      </w:r>
+    </w:p>
+    <w:p>
+      <w:r>
+        <w:br w:type="page"/>
+      </w:r>
+    </w:p>
+    <w:p>
+      <w:pPr>
+        <w:rPr>
+          <w:b/>
+        </w:rPr>
+      </w:pPr>
+      <w:r>
+        <w:rPr>
+          <w:b/>
+        </w:rPr>
+        <w:lastRenderedPageBreak/>
+        <w:t>Polymorphie:</w:t>
+      </w:r>
+    </w:p>
+    <w:p>
+      <w:pPr>
+        <w:rPr>
+          <w:b/>
+          <w:i/>
+          <w:sz w:val="40"/>
+          <w:szCs w:val="40"/>
+        </w:rPr>
+      </w:pPr>
+      <w:r>
+        <w:rPr>
+          <w:b/>
+          <w:i/>
+          <w:sz w:val="40"/>
+          <w:szCs w:val="40"/>
+        </w:rPr>
+        <w:t>„</w:t>
+      </w:r>
+      <w:r>
+        <w:rPr>
+          <w:i/>
+        </w:rPr>
+        <w:t>Polymorphismus (</w:t>
+      </w:r>
+      <w:r>
+        <w:rPr>
+          <w:i/>
+        </w:rPr>
+        <w:t xml:space="preserve">griech. </w:t>
+      </w:r>
+      <w:r>
+        <w:rPr>
+          <w:i/>
+        </w:rPr>
+        <w:t>Vielgestaltigkeit) bezeichnet die Möglichkeit, gleichnamige Methodenbezeichner bei unterschiedlicher und/oder gleicher Funktionalität in verschiedenen Klassen zu verwenden, wobei der Aufruf der gleichna</w:t>
+      </w:r>
+      <w:r>
+        <w:rPr>
+          <w:i/>
+        </w:rPr>
+        <w:t>migen Methoden differieren kann</w:t>
+      </w:r>
+      <w:r>
+        <w:rPr>
+          <w:i/>
+        </w:rPr>
+        <w:t>.</w:t>
+      </w:r>
+      <w:r>
+        <w:rPr>
+          <w:b/>
+          <w:i/>
+          <w:sz w:val="40"/>
+          <w:szCs w:val="40"/>
+        </w:rPr>
+        <w:t>“</w:t>
+      </w:r>
+    </w:p>
+    <w:p>
+      <w:r>
+        <w:t>In der Regel dient sie dazu, einem Methodenbezeichner erst zur Laufzeit die konkrete Ausprägung der Methode mitzuteilen und dadurch die Mehrdeutigkeit ähnlicher Prozesse beschreiben als auch steuern zu</w:t>
+      </w:r>
+      <w:r>
+        <w:t xml:space="preserve"> </w:t>
       </w:r>
       <w:bookmarkStart w:id="0" w:name="_GoBack"/>
       <w:bookmarkEnd w:id="0"/>
+      <w:r>
+        <w:t>können.</w:t>
+      </w:r>
     </w:p>
     <w:sectPr>
       <w:headerReference w:type="default" r:id="rId8"/>
@@ -595,6 +1015,517 @@
 <file path=word/numbering.xml><?xml version="1.0" encoding="utf-8"?>
 <w:numbering xmlns:wpc="http://schemas.microsoft.com/office/word/2010/wordprocessingCanvas" xmlns:mc="http://schemas.openxmlformats.org/markup-compatibility/2006" xmlns:o="urn:schemas-microsoft-com:office:office" xmlns:r="http://schemas.openxmlformats.org/officeDocument/2006/relationships" xmlns:m="http://schemas.openxmlformats.org/officeDocument/2006/math" xmlns:v="urn:schemas-microsoft-com:vml" xmlns:wp14="http://schemas.microsoft.com/office/word/2010/wordprocessingDrawing" xmlns:wp="http://schemas.openxmlformats.org/drawingml/2006/wordprocessingDrawing" xmlns:w10="urn:schemas-microsoft-com:office:word" xmlns:w="http://schemas.openxmlformats.org/wordprocessingml/2006/main" xmlns:w14="http://schemas.microsoft.com/office/word/2010/wordml" xmlns:wpg="http://schemas.microsoft.com/office/word/2010/wordprocessingGroup" xmlns:wpi="http://schemas.microsoft.com/office/word/2010/wordprocessingInk" xmlns:wne="http://schemas.microsoft.com/office/word/2006/wordml" xmlns:wps="http://schemas.microsoft.com/office/word/2010/wordprocessingShape" mc:Ignorable="w14 wp14">
   <w:abstractNum w:abstractNumId="0">
+    <w:nsid w:val="0CBE7C68"/>
+    <w:multiLevelType w:val="hybridMultilevel"/>
+    <w:tmpl w:val="E87C91EE"/>
+    <w:lvl w:ilvl="0" w:tplc="0C07000F">
+      <w:start w:val="1"/>
+      <w:numFmt w:val="decimal"/>
+      <w:lvlText w:val="%1."/>
+      <w:lvlJc w:val="left"/>
+      <w:pPr>
+        <w:ind w:left="1068" w:hanging="360"/>
+      </w:pPr>
+    </w:lvl>
+    <w:lvl w:ilvl="1" w:tplc="0C070019" w:tentative="1">
+      <w:start w:val="1"/>
+      <w:numFmt w:val="lowerLetter"/>
+      <w:lvlText w:val="%2."/>
+      <w:lvlJc w:val="left"/>
+      <w:pPr>
+        <w:ind w:left="1788" w:hanging="360"/>
+      </w:pPr>
+    </w:lvl>
+    <w:lvl w:ilvl="2" w:tplc="0C07001B" w:tentative="1">
+      <w:start w:val="1"/>
+      <w:numFmt w:val="lowerRoman"/>
+      <w:lvlText w:val="%3."/>
+      <w:lvlJc w:val="right"/>
+      <w:pPr>
+        <w:ind w:left="2508" w:hanging="180"/>
+      </w:pPr>
+    </w:lvl>
+    <w:lvl w:ilvl="3" w:tplc="0C07000F" w:tentative="1">
+      <w:start w:val="1"/>
+      <w:numFmt w:val="decimal"/>
+      <w:lvlText w:val="%4."/>
+      <w:lvlJc w:val="left"/>
+      <w:pPr>
+        <w:ind w:left="3228" w:hanging="360"/>
+      </w:pPr>
+    </w:lvl>
+    <w:lvl w:ilvl="4" w:tplc="0C070019" w:tentative="1">
+      <w:start w:val="1"/>
+      <w:numFmt w:val="lowerLetter"/>
+      <w:lvlText w:val="%5."/>
+      <w:lvlJc w:val="left"/>
+      <w:pPr>
+        <w:ind w:left="3948" w:hanging="360"/>
+      </w:pPr>
+    </w:lvl>
+    <w:lvl w:ilvl="5" w:tplc="0C07001B" w:tentative="1">
+      <w:start w:val="1"/>
+      <w:numFmt w:val="lowerRoman"/>
+      <w:lvlText w:val="%6."/>
+      <w:lvlJc w:val="right"/>
+      <w:pPr>
+        <w:ind w:left="4668" w:hanging="180"/>
+      </w:pPr>
+    </w:lvl>
+    <w:lvl w:ilvl="6" w:tplc="0C07000F" w:tentative="1">
+      <w:start w:val="1"/>
+      <w:numFmt w:val="decimal"/>
+      <w:lvlText w:val="%7."/>
+      <w:lvlJc w:val="left"/>
+      <w:pPr>
+        <w:ind w:left="5388" w:hanging="360"/>
+      </w:pPr>
+    </w:lvl>
+    <w:lvl w:ilvl="7" w:tplc="0C070019" w:tentative="1">
+      <w:start w:val="1"/>
+      <w:numFmt w:val="lowerLetter"/>
+      <w:lvlText w:val="%8."/>
+      <w:lvlJc w:val="left"/>
+      <w:pPr>
+        <w:ind w:left="6108" w:hanging="360"/>
+      </w:pPr>
+    </w:lvl>
+    <w:lvl w:ilvl="8" w:tplc="0C07001B" w:tentative="1">
+      <w:start w:val="1"/>
+      <w:numFmt w:val="lowerRoman"/>
+      <w:lvlText w:val="%9."/>
+      <w:lvlJc w:val="right"/>
+      <w:pPr>
+        <w:ind w:left="6828" w:hanging="180"/>
+      </w:pPr>
+    </w:lvl>
+  </w:abstractNum>
+  <w:abstractNum w:abstractNumId="1">
+    <w:nsid w:val="0EAE54C9"/>
+    <w:multiLevelType w:val="hybridMultilevel"/>
+    <w:tmpl w:val="D16227DC"/>
+    <w:lvl w:ilvl="0" w:tplc="0C07000F">
+      <w:start w:val="1"/>
+      <w:numFmt w:val="decimal"/>
+      <w:lvlText w:val="%1."/>
+      <w:lvlJc w:val="left"/>
+      <w:pPr>
+        <w:ind w:left="360" w:hanging="360"/>
+      </w:pPr>
+    </w:lvl>
+    <w:lvl w:ilvl="1" w:tplc="0C070019" w:tentative="1">
+      <w:start w:val="1"/>
+      <w:numFmt w:val="lowerLetter"/>
+      <w:lvlText w:val="%2."/>
+      <w:lvlJc w:val="left"/>
+      <w:pPr>
+        <w:ind w:left="1080" w:hanging="360"/>
+      </w:pPr>
+    </w:lvl>
+    <w:lvl w:ilvl="2" w:tplc="0C07001B" w:tentative="1">
+      <w:start w:val="1"/>
+      <w:numFmt w:val="lowerRoman"/>
+      <w:lvlText w:val="%3."/>
+      <w:lvlJc w:val="right"/>
+      <w:pPr>
+        <w:ind w:left="1800" w:hanging="180"/>
+      </w:pPr>
+    </w:lvl>
+    <w:lvl w:ilvl="3" w:tplc="0C07000F" w:tentative="1">
+      <w:start w:val="1"/>
+      <w:numFmt w:val="decimal"/>
+      <w:lvlText w:val="%4."/>
+      <w:lvlJc w:val="left"/>
+      <w:pPr>
+        <w:ind w:left="2520" w:hanging="360"/>
+      </w:pPr>
+    </w:lvl>
+    <w:lvl w:ilvl="4" w:tplc="0C070019" w:tentative="1">
+      <w:start w:val="1"/>
+      <w:numFmt w:val="lowerLetter"/>
+      <w:lvlText w:val="%5."/>
+      <w:lvlJc w:val="left"/>
+      <w:pPr>
+        <w:ind w:left="3240" w:hanging="360"/>
+      </w:pPr>
+    </w:lvl>
+    <w:lvl w:ilvl="5" w:tplc="0C07001B" w:tentative="1">
+      <w:start w:val="1"/>
+      <w:numFmt w:val="lowerRoman"/>
+      <w:lvlText w:val="%6."/>
+      <w:lvlJc w:val="right"/>
+      <w:pPr>
+        <w:ind w:left="3960" w:hanging="180"/>
+      </w:pPr>
+    </w:lvl>
+    <w:lvl w:ilvl="6" w:tplc="0C07000F" w:tentative="1">
+      <w:start w:val="1"/>
+      <w:numFmt w:val="decimal"/>
+      <w:lvlText w:val="%7."/>
+      <w:lvlJc w:val="left"/>
+      <w:pPr>
+        <w:ind w:left="4680" w:hanging="360"/>
+      </w:pPr>
+    </w:lvl>
+    <w:lvl w:ilvl="7" w:tplc="0C070019" w:tentative="1">
+      <w:start w:val="1"/>
+      <w:numFmt w:val="lowerLetter"/>
+      <w:lvlText w:val="%8."/>
+      <w:lvlJc w:val="left"/>
+      <w:pPr>
+        <w:ind w:left="5400" w:hanging="360"/>
+      </w:pPr>
+    </w:lvl>
+    <w:lvl w:ilvl="8" w:tplc="0C07001B" w:tentative="1">
+      <w:start w:val="1"/>
+      <w:numFmt w:val="lowerRoman"/>
+      <w:lvlText w:val="%9."/>
+      <w:lvlJc w:val="right"/>
+      <w:pPr>
+        <w:ind w:left="6120" w:hanging="180"/>
+      </w:pPr>
+    </w:lvl>
+  </w:abstractNum>
+  <w:abstractNum w:abstractNumId="2">
+    <w:nsid w:val="14472C18"/>
+    <w:multiLevelType w:val="hybridMultilevel"/>
+    <w:tmpl w:val="9712F1E6"/>
+    <w:lvl w:ilvl="0" w:tplc="0C070001">
+      <w:start w:val="1"/>
+      <w:numFmt w:val="bullet"/>
+      <w:lvlText w:val=""/>
+      <w:lvlJc w:val="left"/>
+      <w:pPr>
+        <w:ind w:left="720" w:hanging="360"/>
+      </w:pPr>
+      <w:rPr>
+        <w:rFonts w:ascii="Symbol" w:hAnsi="Symbol" w:hint="default"/>
+      </w:rPr>
+    </w:lvl>
+    <w:lvl w:ilvl="1" w:tplc="0C070003" w:tentative="1">
+      <w:start w:val="1"/>
+      <w:numFmt w:val="bullet"/>
+      <w:lvlText w:val="o"/>
+      <w:lvlJc w:val="left"/>
+      <w:pPr>
+        <w:ind w:left="1440" w:hanging="360"/>
+      </w:pPr>
+      <w:rPr>
+        <w:rFonts w:ascii="Courier New" w:hAnsi="Courier New" w:cs="Courier New" w:hint="default"/>
+      </w:rPr>
+    </w:lvl>
+    <w:lvl w:ilvl="2" w:tplc="0C070005" w:tentative="1">
+      <w:start w:val="1"/>
+      <w:numFmt w:val="bullet"/>
+      <w:lvlText w:val=""/>
+      <w:lvlJc w:val="left"/>
+      <w:pPr>
+        <w:ind w:left="2160" w:hanging="360"/>
+      </w:pPr>
+      <w:rPr>
+        <w:rFonts w:ascii="Wingdings" w:hAnsi="Wingdings" w:hint="default"/>
+      </w:rPr>
+    </w:lvl>
+    <w:lvl w:ilvl="3" w:tplc="0C070001" w:tentative="1">
+      <w:start w:val="1"/>
+      <w:numFmt w:val="bullet"/>
+      <w:lvlText w:val=""/>
+      <w:lvlJc w:val="left"/>
+      <w:pPr>
+        <w:ind w:left="2880" w:hanging="360"/>
+      </w:pPr>
+      <w:rPr>
+        <w:rFonts w:ascii="Symbol" w:hAnsi="Symbol" w:hint="default"/>
+      </w:rPr>
+    </w:lvl>
+    <w:lvl w:ilvl="4" w:tplc="0C070003" w:tentative="1">
+      <w:start w:val="1"/>
+      <w:numFmt w:val="bullet"/>
+      <w:lvlText w:val="o"/>
+      <w:lvlJc w:val="left"/>
+      <w:pPr>
+        <w:ind w:left="3600" w:hanging="360"/>
+      </w:pPr>
+      <w:rPr>
+        <w:rFonts w:ascii="Courier New" w:hAnsi="Courier New" w:cs="Courier New" w:hint="default"/>
+      </w:rPr>
+    </w:lvl>
+    <w:lvl w:ilvl="5" w:tplc="0C070005" w:tentative="1">
+      <w:start w:val="1"/>
+      <w:numFmt w:val="bullet"/>
+      <w:lvlText w:val=""/>
+      <w:lvlJc w:val="left"/>
+      <w:pPr>
+        <w:ind w:left="4320" w:hanging="360"/>
+      </w:pPr>
+      <w:rPr>
+        <w:rFonts w:ascii="Wingdings" w:hAnsi="Wingdings" w:hint="default"/>
+      </w:rPr>
+    </w:lvl>
+    <w:lvl w:ilvl="6" w:tplc="0C070001" w:tentative="1">
+      <w:start w:val="1"/>
+      <w:numFmt w:val="bullet"/>
+      <w:lvlText w:val=""/>
+      <w:lvlJc w:val="left"/>
+      <w:pPr>
+        <w:ind w:left="5040" w:hanging="360"/>
+      </w:pPr>
+      <w:rPr>
+        <w:rFonts w:ascii="Symbol" w:hAnsi="Symbol" w:hint="default"/>
+      </w:rPr>
+    </w:lvl>
+    <w:lvl w:ilvl="7" w:tplc="0C070003" w:tentative="1">
+      <w:start w:val="1"/>
+      <w:numFmt w:val="bullet"/>
+      <w:lvlText w:val="o"/>
+      <w:lvlJc w:val="left"/>
+      <w:pPr>
+        <w:ind w:left="5760" w:hanging="360"/>
+      </w:pPr>
+      <w:rPr>
+        <w:rFonts w:ascii="Courier New" w:hAnsi="Courier New" w:cs="Courier New" w:hint="default"/>
+      </w:rPr>
+    </w:lvl>
+    <w:lvl w:ilvl="8" w:tplc="0C070005" w:tentative="1">
+      <w:start w:val="1"/>
+      <w:numFmt w:val="bullet"/>
+      <w:lvlText w:val=""/>
+      <w:lvlJc w:val="left"/>
+      <w:pPr>
+        <w:ind w:left="6480" w:hanging="360"/>
+      </w:pPr>
+      <w:rPr>
+        <w:rFonts w:ascii="Wingdings" w:hAnsi="Wingdings" w:hint="default"/>
+      </w:rPr>
+    </w:lvl>
+  </w:abstractNum>
+  <w:abstractNum w:abstractNumId="3">
+    <w:nsid w:val="32DD023C"/>
+    <w:multiLevelType w:val="hybridMultilevel"/>
+    <w:tmpl w:val="AA32EA60"/>
+    <w:lvl w:ilvl="0" w:tplc="0C070001">
+      <w:start w:val="1"/>
+      <w:numFmt w:val="bullet"/>
+      <w:lvlText w:val=""/>
+      <w:lvlJc w:val="left"/>
+      <w:pPr>
+        <w:ind w:left="1788" w:hanging="360"/>
+      </w:pPr>
+      <w:rPr>
+        <w:rFonts w:ascii="Symbol" w:hAnsi="Symbol" w:hint="default"/>
+      </w:rPr>
+    </w:lvl>
+    <w:lvl w:ilvl="1" w:tplc="0C070003" w:tentative="1">
+      <w:start w:val="1"/>
+      <w:numFmt w:val="bullet"/>
+      <w:lvlText w:val="o"/>
+      <w:lvlJc w:val="left"/>
+      <w:pPr>
+        <w:ind w:left="2508" w:hanging="360"/>
+      </w:pPr>
+      <w:rPr>
+        <w:rFonts w:ascii="Courier New" w:hAnsi="Courier New" w:cs="Courier New" w:hint="default"/>
+      </w:rPr>
+    </w:lvl>
+    <w:lvl w:ilvl="2" w:tplc="0C070005" w:tentative="1">
+      <w:start w:val="1"/>
+      <w:numFmt w:val="bullet"/>
+      <w:lvlText w:val=""/>
+      <w:lvlJc w:val="left"/>
+      <w:pPr>
+        <w:ind w:left="3228" w:hanging="360"/>
+      </w:pPr>
+      <w:rPr>
+        <w:rFonts w:ascii="Wingdings" w:hAnsi="Wingdings" w:hint="default"/>
+      </w:rPr>
+    </w:lvl>
+    <w:lvl w:ilvl="3" w:tplc="0C070001" w:tentative="1">
+      <w:start w:val="1"/>
+      <w:numFmt w:val="bullet"/>
+      <w:lvlText w:val=""/>
+      <w:lvlJc w:val="left"/>
+      <w:pPr>
+        <w:ind w:left="3948" w:hanging="360"/>
+      </w:pPr>
+      <w:rPr>
+        <w:rFonts w:ascii="Symbol" w:hAnsi="Symbol" w:hint="default"/>
+      </w:rPr>
+    </w:lvl>
+    <w:lvl w:ilvl="4" w:tplc="0C070003" w:tentative="1">
+      <w:start w:val="1"/>
+      <w:numFmt w:val="bullet"/>
+      <w:lvlText w:val="o"/>
+      <w:lvlJc w:val="left"/>
+      <w:pPr>
+        <w:ind w:left="4668" w:hanging="360"/>
+      </w:pPr>
+      <w:rPr>
+        <w:rFonts w:ascii="Courier New" w:hAnsi="Courier New" w:cs="Courier New" w:hint="default"/>
+      </w:rPr>
+    </w:lvl>
+    <w:lvl w:ilvl="5" w:tplc="0C070005" w:tentative="1">
+      <w:start w:val="1"/>
+      <w:numFmt w:val="bullet"/>
+      <w:lvlText w:val=""/>
+      <w:lvlJc w:val="left"/>
+      <w:pPr>
+        <w:ind w:left="5388" w:hanging="360"/>
+      </w:pPr>
+      <w:rPr>
+        <w:rFonts w:ascii="Wingdings" w:hAnsi="Wingdings" w:hint="default"/>
+      </w:rPr>
+    </w:lvl>
+    <w:lvl w:ilvl="6" w:tplc="0C070001" w:tentative="1">
+      <w:start w:val="1"/>
+      <w:numFmt w:val="bullet"/>
+      <w:lvlText w:val=""/>
+      <w:lvlJc w:val="left"/>
+      <w:pPr>
+        <w:ind w:left="6108" w:hanging="360"/>
+      </w:pPr>
+      <w:rPr>
+        <w:rFonts w:ascii="Symbol" w:hAnsi="Symbol" w:hint="default"/>
+      </w:rPr>
+    </w:lvl>
+    <w:lvl w:ilvl="7" w:tplc="0C070003" w:tentative="1">
+      <w:start w:val="1"/>
+      <w:numFmt w:val="bullet"/>
+      <w:lvlText w:val="o"/>
+      <w:lvlJc w:val="left"/>
+      <w:pPr>
+        <w:ind w:left="6828" w:hanging="360"/>
+      </w:pPr>
+      <w:rPr>
+        <w:rFonts w:ascii="Courier New" w:hAnsi="Courier New" w:cs="Courier New" w:hint="default"/>
+      </w:rPr>
+    </w:lvl>
+    <w:lvl w:ilvl="8" w:tplc="0C070005" w:tentative="1">
+      <w:start w:val="1"/>
+      <w:numFmt w:val="bullet"/>
+      <w:lvlText w:val=""/>
+      <w:lvlJc w:val="left"/>
+      <w:pPr>
+        <w:ind w:left="7548" w:hanging="360"/>
+      </w:pPr>
+      <w:rPr>
+        <w:rFonts w:ascii="Wingdings" w:hAnsi="Wingdings" w:hint="default"/>
+      </w:rPr>
+    </w:lvl>
+  </w:abstractNum>
+  <w:abstractNum w:abstractNumId="4">
+    <w:nsid w:val="47A433AD"/>
+    <w:multiLevelType w:val="hybridMultilevel"/>
+    <w:tmpl w:val="54CC9F74"/>
+    <w:lvl w:ilvl="0" w:tplc="0C070001">
+      <w:start w:val="1"/>
+      <w:numFmt w:val="bullet"/>
+      <w:lvlText w:val=""/>
+      <w:lvlJc w:val="left"/>
+      <w:pPr>
+        <w:ind w:left="1068" w:hanging="360"/>
+      </w:pPr>
+      <w:rPr>
+        <w:rFonts w:ascii="Symbol" w:hAnsi="Symbol" w:hint="default"/>
+      </w:rPr>
+    </w:lvl>
+    <w:lvl w:ilvl="1" w:tplc="0C070003" w:tentative="1">
+      <w:start w:val="1"/>
+      <w:numFmt w:val="bullet"/>
+      <w:lvlText w:val="o"/>
+      <w:lvlJc w:val="left"/>
+      <w:pPr>
+        <w:ind w:left="1788" w:hanging="360"/>
+      </w:pPr>
+      <w:rPr>
+        <w:rFonts w:ascii="Courier New" w:hAnsi="Courier New" w:cs="Courier New" w:hint="default"/>
+      </w:rPr>
+    </w:lvl>
+    <w:lvl w:ilvl="2" w:tplc="0C070005" w:tentative="1">
+      <w:start w:val="1"/>
+      <w:numFmt w:val="bullet"/>
+      <w:lvlText w:val=""/>
+      <w:lvlJc w:val="left"/>
+      <w:pPr>
+        <w:ind w:left="2508" w:hanging="360"/>
+      </w:pPr>
+      <w:rPr>
+        <w:rFonts w:ascii="Wingdings" w:hAnsi="Wingdings" w:hint="default"/>
+      </w:rPr>
+    </w:lvl>
+    <w:lvl w:ilvl="3" w:tplc="0C070001" w:tentative="1">
+      <w:start w:val="1"/>
+      <w:numFmt w:val="bullet"/>
+      <w:lvlText w:val=""/>
+      <w:lvlJc w:val="left"/>
+      <w:pPr>
+        <w:ind w:left="3228" w:hanging="360"/>
+      </w:pPr>
+      <w:rPr>
+        <w:rFonts w:ascii="Symbol" w:hAnsi="Symbol" w:hint="default"/>
+      </w:rPr>
+    </w:lvl>
+    <w:lvl w:ilvl="4" w:tplc="0C070003" w:tentative="1">
+      <w:start w:val="1"/>
+      <w:numFmt w:val="bullet"/>
+      <w:lvlText w:val="o"/>
+      <w:lvlJc w:val="left"/>
+      <w:pPr>
+        <w:ind w:left="3948" w:hanging="360"/>
+      </w:pPr>
+      <w:rPr>
+        <w:rFonts w:ascii="Courier New" w:hAnsi="Courier New" w:cs="Courier New" w:hint="default"/>
+      </w:rPr>
+    </w:lvl>
+    <w:lvl w:ilvl="5" w:tplc="0C070005" w:tentative="1">
+      <w:start w:val="1"/>
+      <w:numFmt w:val="bullet"/>
+      <w:lvlText w:val=""/>
+      <w:lvlJc w:val="left"/>
+      <w:pPr>
+        <w:ind w:left="4668" w:hanging="360"/>
+      </w:pPr>
+      <w:rPr>
+        <w:rFonts w:ascii="Wingdings" w:hAnsi="Wingdings" w:hint="default"/>
+      </w:rPr>
+    </w:lvl>
+    <w:lvl w:ilvl="6" w:tplc="0C070001" w:tentative="1">
+      <w:start w:val="1"/>
+      <w:numFmt w:val="bullet"/>
+      <w:lvlText w:val=""/>
+      <w:lvlJc w:val="left"/>
+      <w:pPr>
+        <w:ind w:left="5388" w:hanging="360"/>
+      </w:pPr>
+      <w:rPr>
+        <w:rFonts w:ascii="Symbol" w:hAnsi="Symbol" w:hint="default"/>
+      </w:rPr>
+    </w:lvl>
+    <w:lvl w:ilvl="7" w:tplc="0C070003" w:tentative="1">
+      <w:start w:val="1"/>
+      <w:numFmt w:val="bullet"/>
+      <w:lvlText w:val="o"/>
+      <w:lvlJc w:val="left"/>
+      <w:pPr>
+        <w:ind w:left="6108" w:hanging="360"/>
+      </w:pPr>
+      <w:rPr>
+        <w:rFonts w:ascii="Courier New" w:hAnsi="Courier New" w:cs="Courier New" w:hint="default"/>
+      </w:rPr>
+    </w:lvl>
+    <w:lvl w:ilvl="8" w:tplc="0C070005" w:tentative="1">
+      <w:start w:val="1"/>
+      <w:numFmt w:val="bullet"/>
+      <w:lvlText w:val=""/>
+      <w:lvlJc w:val="left"/>
+      <w:pPr>
+        <w:ind w:left="6828" w:hanging="360"/>
+      </w:pPr>
+      <w:rPr>
+        <w:rFonts w:ascii="Wingdings" w:hAnsi="Wingdings" w:hint="default"/>
+      </w:rPr>
+    </w:lvl>
+  </w:abstractNum>
+  <w:abstractNum w:abstractNumId="5">
     <w:nsid w:val="6E237F11"/>
     <w:multiLevelType w:val="hybridMultilevel"/>
     <w:tmpl w:val="087CE6FA"/>
@@ -707,7 +1638,7 @@
       </w:rPr>
     </w:lvl>
   </w:abstractNum>
-  <w:abstractNum w:abstractNumId="1">
+  <w:abstractNum w:abstractNumId="6">
     <w:nsid w:val="77D27F52"/>
     <w:multiLevelType w:val="hybridMultilevel"/>
     <w:tmpl w:val="A0F8B706"/>
@@ -820,11 +1751,258 @@
       </w:rPr>
     </w:lvl>
   </w:abstractNum>
+  <w:abstractNum w:abstractNumId="7">
+    <w:nsid w:val="7A404C3F"/>
+    <w:multiLevelType w:val="hybridMultilevel"/>
+    <w:tmpl w:val="AAF05D36"/>
+    <w:lvl w:ilvl="0" w:tplc="0C070001">
+      <w:start w:val="1"/>
+      <w:numFmt w:val="bullet"/>
+      <w:lvlText w:val=""/>
+      <w:lvlJc w:val="left"/>
+      <w:pPr>
+        <w:ind w:left="1428" w:hanging="360"/>
+      </w:pPr>
+      <w:rPr>
+        <w:rFonts w:ascii="Symbol" w:hAnsi="Symbol" w:hint="default"/>
+      </w:rPr>
+    </w:lvl>
+    <w:lvl w:ilvl="1" w:tplc="0C070003" w:tentative="1">
+      <w:start w:val="1"/>
+      <w:numFmt w:val="bullet"/>
+      <w:lvlText w:val="o"/>
+      <w:lvlJc w:val="left"/>
+      <w:pPr>
+        <w:ind w:left="2148" w:hanging="360"/>
+      </w:pPr>
+      <w:rPr>
+        <w:rFonts w:ascii="Courier New" w:hAnsi="Courier New" w:cs="Courier New" w:hint="default"/>
+      </w:rPr>
+    </w:lvl>
+    <w:lvl w:ilvl="2" w:tplc="0C070005" w:tentative="1">
+      <w:start w:val="1"/>
+      <w:numFmt w:val="bullet"/>
+      <w:lvlText w:val=""/>
+      <w:lvlJc w:val="left"/>
+      <w:pPr>
+        <w:ind w:left="2868" w:hanging="360"/>
+      </w:pPr>
+      <w:rPr>
+        <w:rFonts w:ascii="Wingdings" w:hAnsi="Wingdings" w:hint="default"/>
+      </w:rPr>
+    </w:lvl>
+    <w:lvl w:ilvl="3" w:tplc="0C070001" w:tentative="1">
+      <w:start w:val="1"/>
+      <w:numFmt w:val="bullet"/>
+      <w:lvlText w:val=""/>
+      <w:lvlJc w:val="left"/>
+      <w:pPr>
+        <w:ind w:left="3588" w:hanging="360"/>
+      </w:pPr>
+      <w:rPr>
+        <w:rFonts w:ascii="Symbol" w:hAnsi="Symbol" w:hint="default"/>
+      </w:rPr>
+    </w:lvl>
+    <w:lvl w:ilvl="4" w:tplc="0C070003" w:tentative="1">
+      <w:start w:val="1"/>
+      <w:numFmt w:val="bullet"/>
+      <w:lvlText w:val="o"/>
+      <w:lvlJc w:val="left"/>
+      <w:pPr>
+        <w:ind w:left="4308" w:hanging="360"/>
+      </w:pPr>
+      <w:rPr>
+        <w:rFonts w:ascii="Courier New" w:hAnsi="Courier New" w:cs="Courier New" w:hint="default"/>
+      </w:rPr>
+    </w:lvl>
+    <w:lvl w:ilvl="5" w:tplc="0C070005" w:tentative="1">
+      <w:start w:val="1"/>
+      <w:numFmt w:val="bullet"/>
+      <w:lvlText w:val=""/>
+      <w:lvlJc w:val="left"/>
+      <w:pPr>
+        <w:ind w:left="5028" w:hanging="360"/>
+      </w:pPr>
+      <w:rPr>
+        <w:rFonts w:ascii="Wingdings" w:hAnsi="Wingdings" w:hint="default"/>
+      </w:rPr>
+    </w:lvl>
+    <w:lvl w:ilvl="6" w:tplc="0C070001" w:tentative="1">
+      <w:start w:val="1"/>
+      <w:numFmt w:val="bullet"/>
+      <w:lvlText w:val=""/>
+      <w:lvlJc w:val="left"/>
+      <w:pPr>
+        <w:ind w:left="5748" w:hanging="360"/>
+      </w:pPr>
+      <w:rPr>
+        <w:rFonts w:ascii="Symbol" w:hAnsi="Symbol" w:hint="default"/>
+      </w:rPr>
+    </w:lvl>
+    <w:lvl w:ilvl="7" w:tplc="0C070003" w:tentative="1">
+      <w:start w:val="1"/>
+      <w:numFmt w:val="bullet"/>
+      <w:lvlText w:val="o"/>
+      <w:lvlJc w:val="left"/>
+      <w:pPr>
+        <w:ind w:left="6468" w:hanging="360"/>
+      </w:pPr>
+      <w:rPr>
+        <w:rFonts w:ascii="Courier New" w:hAnsi="Courier New" w:cs="Courier New" w:hint="default"/>
+      </w:rPr>
+    </w:lvl>
+    <w:lvl w:ilvl="8" w:tplc="0C070005" w:tentative="1">
+      <w:start w:val="1"/>
+      <w:numFmt w:val="bullet"/>
+      <w:lvlText w:val=""/>
+      <w:lvlJc w:val="left"/>
+      <w:pPr>
+        <w:ind w:left="7188" w:hanging="360"/>
+      </w:pPr>
+      <w:rPr>
+        <w:rFonts w:ascii="Wingdings" w:hAnsi="Wingdings" w:hint="default"/>
+      </w:rPr>
+    </w:lvl>
+  </w:abstractNum>
+  <w:abstractNum w:abstractNumId="8">
+    <w:nsid w:val="7E1961CF"/>
+    <w:multiLevelType w:val="hybridMultilevel"/>
+    <w:tmpl w:val="2E20F924"/>
+    <w:lvl w:ilvl="0" w:tplc="0C070001">
+      <w:start w:val="1"/>
+      <w:numFmt w:val="bullet"/>
+      <w:lvlText w:val=""/>
+      <w:lvlJc w:val="left"/>
+      <w:pPr>
+        <w:ind w:left="1434" w:hanging="360"/>
+      </w:pPr>
+      <w:rPr>
+        <w:rFonts w:ascii="Symbol" w:hAnsi="Symbol" w:hint="default"/>
+      </w:rPr>
+    </w:lvl>
+    <w:lvl w:ilvl="1" w:tplc="0C070003" w:tentative="1">
+      <w:start w:val="1"/>
+      <w:numFmt w:val="bullet"/>
+      <w:lvlText w:val="o"/>
+      <w:lvlJc w:val="left"/>
+      <w:pPr>
+        <w:ind w:left="2154" w:hanging="360"/>
+      </w:pPr>
+      <w:rPr>
+        <w:rFonts w:ascii="Courier New" w:hAnsi="Courier New" w:cs="Courier New" w:hint="default"/>
+      </w:rPr>
+    </w:lvl>
+    <w:lvl w:ilvl="2" w:tplc="0C070005" w:tentative="1">
+      <w:start w:val="1"/>
+      <w:numFmt w:val="bullet"/>
+      <w:lvlText w:val=""/>
+      <w:lvlJc w:val="left"/>
+      <w:pPr>
+        <w:ind w:left="2874" w:hanging="360"/>
+      </w:pPr>
+      <w:rPr>
+        <w:rFonts w:ascii="Wingdings" w:hAnsi="Wingdings" w:hint="default"/>
+      </w:rPr>
+    </w:lvl>
+    <w:lvl w:ilvl="3" w:tplc="0C070001" w:tentative="1">
+      <w:start w:val="1"/>
+      <w:numFmt w:val="bullet"/>
+      <w:lvlText w:val=""/>
+      <w:lvlJc w:val="left"/>
+      <w:pPr>
+        <w:ind w:left="3594" w:hanging="360"/>
+      </w:pPr>
+      <w:rPr>
+        <w:rFonts w:ascii="Symbol" w:hAnsi="Symbol" w:hint="default"/>
+      </w:rPr>
+    </w:lvl>
+    <w:lvl w:ilvl="4" w:tplc="0C070003" w:tentative="1">
+      <w:start w:val="1"/>
+      <w:numFmt w:val="bullet"/>
+      <w:lvlText w:val="o"/>
+      <w:lvlJc w:val="left"/>
+      <w:pPr>
+        <w:ind w:left="4314" w:hanging="360"/>
+      </w:pPr>
+      <w:rPr>
+        <w:rFonts w:ascii="Courier New" w:hAnsi="Courier New" w:cs="Courier New" w:hint="default"/>
+      </w:rPr>
+    </w:lvl>
+    <w:lvl w:ilvl="5" w:tplc="0C070005" w:tentative="1">
+      <w:start w:val="1"/>
+      <w:numFmt w:val="bullet"/>
+      <w:lvlText w:val=""/>
+      <w:lvlJc w:val="left"/>
+      <w:pPr>
+        <w:ind w:left="5034" w:hanging="360"/>
+      </w:pPr>
+      <w:rPr>
+        <w:rFonts w:ascii="Wingdings" w:hAnsi="Wingdings" w:hint="default"/>
+      </w:rPr>
+    </w:lvl>
+    <w:lvl w:ilvl="6" w:tplc="0C070001" w:tentative="1">
+      <w:start w:val="1"/>
+      <w:numFmt w:val="bullet"/>
+      <w:lvlText w:val=""/>
+      <w:lvlJc w:val="left"/>
+      <w:pPr>
+        <w:ind w:left="5754" w:hanging="360"/>
+      </w:pPr>
+      <w:rPr>
+        <w:rFonts w:ascii="Symbol" w:hAnsi="Symbol" w:hint="default"/>
+      </w:rPr>
+    </w:lvl>
+    <w:lvl w:ilvl="7" w:tplc="0C070003" w:tentative="1">
+      <w:start w:val="1"/>
+      <w:numFmt w:val="bullet"/>
+      <w:lvlText w:val="o"/>
+      <w:lvlJc w:val="left"/>
+      <w:pPr>
+        <w:ind w:left="6474" w:hanging="360"/>
+      </w:pPr>
+      <w:rPr>
+        <w:rFonts w:ascii="Courier New" w:hAnsi="Courier New" w:cs="Courier New" w:hint="default"/>
+      </w:rPr>
+    </w:lvl>
+    <w:lvl w:ilvl="8" w:tplc="0C070005" w:tentative="1">
+      <w:start w:val="1"/>
+      <w:numFmt w:val="bullet"/>
+      <w:lvlText w:val=""/>
+      <w:lvlJc w:val="left"/>
+      <w:pPr>
+        <w:ind w:left="7194" w:hanging="360"/>
+      </w:pPr>
+      <w:rPr>
+        <w:rFonts w:ascii="Wingdings" w:hAnsi="Wingdings" w:hint="default"/>
+      </w:rPr>
+    </w:lvl>
+  </w:abstractNum>
   <w:num w:numId="1">
+    <w:abstractNumId w:val="6"/>
+  </w:num>
+  <w:num w:numId="2">
+    <w:abstractNumId w:val="5"/>
+  </w:num>
+  <w:num w:numId="3">
+    <w:abstractNumId w:val="0"/>
+  </w:num>
+  <w:num w:numId="4">
     <w:abstractNumId w:val="1"/>
   </w:num>
-  <w:num w:numId="2">
-    <w:abstractNumId w:val="0"/>
+  <w:num w:numId="5">
+    <w:abstractNumId w:val="3"/>
+  </w:num>
+  <w:num w:numId="6">
+    <w:abstractNumId w:val="4"/>
+  </w:num>
+  <w:num w:numId="7">
+    <w:abstractNumId w:val="7"/>
+  </w:num>
+  <w:num w:numId="8">
+    <w:abstractNumId w:val="8"/>
+  </w:num>
+  <w:num w:numId="9">
+    <w:abstractNumId w:val="2"/>
   </w:num>
 </w:numbering>
 </file>
@@ -988,6 +2166,7 @@
   <w:style w:type="paragraph" w:default="1" w:styleId="Standard">
     <w:name w:val="Normal"/>
     <w:qFormat/>
+    <w:rsid w:val="002E720A"/>
   </w:style>
   <w:style w:type="character" w:default="1" w:styleId="Absatz-Standardschriftart">
     <w:name w:val="Default Paragraph Font"/>
@@ -1282,6 +2461,7 @@
   <w:style w:type="paragraph" w:default="1" w:styleId="Standard">
     <w:name w:val="Normal"/>
     <w:qFormat/>
+    <w:rsid w:val="002E720A"/>
   </w:style>
   <w:style w:type="character" w:default="1" w:styleId="Absatz-Standardschriftart">
     <w:name w:val="Default Paragraph Font"/>

</xml_diff>

<commit_message>
~ added some stuff
</commit_message>
<xml_diff>
--- a/src/weinberger/oop/Dokumentation_OOP_Weinb_4AHITT.docx
+++ b/src/weinberger/oop/Dokumentation_OOP_Weinb_4AHITT.docx
@@ -1015,7 +1015,21 @@
         <w:rPr>
           <w:i/>
         </w:rPr>
-        <w:t>Universelle Polymorphie - Generizität</w:t>
+        <w:t xml:space="preserve">Universelle Polymorphie </w:t>
+      </w:r>
+      <w:r>
+        <w:rPr>
+          <w:i/>
+        </w:rPr>
+        <w:t>– Generizität:</w:t>
+      </w:r>
+    </w:p>
+    <w:p>
+      <w:r>
+        <w:t>Auch parametrisierte Polymorphie genannt, eine Methode soll dynamisch für Daten verschiedener Typen einsetzbar sein.</w:t>
+      </w:r>
+      <w:r>
+        <w:t xml:space="preserve"> Durch formale Typparameter kann diese Vielgestaltigkeit erreicht werden.</w:t>
       </w:r>
       <w:bookmarkStart w:id="0" w:name="_GoBack"/>
       <w:bookmarkEnd w:id="0"/>

</xml_diff>